<commit_message>
Updated API docs with valid JSON & readability refactored
</commit_message>
<xml_diff>
--- a/api_docs.docx
+++ b/api_docs.docx
@@ -83,8 +83,6 @@
         </w:rPr>
         <w:t>1</w:t>
       </w:r>
-      <w:bookmarkStart w:id="0" w:name="_GoBack"/>
-      <w:bookmarkEnd w:id="0"/>
     </w:p>
     <w:p>
       <w:pPr>
@@ -632,6 +630,13 @@
           <w:rFonts w:ascii="Courier New" w:hAnsi="Courier New" w:cs="Courier New"/>
           <w:sz w:val="20"/>
         </w:rPr>
+        <w:t>{</w:t>
+      </w:r>
+      <w:r>
+        <w:rPr>
+          <w:rFonts w:ascii="Courier New" w:hAnsi="Courier New" w:cs="Courier New"/>
+          <w:sz w:val="20"/>
+        </w:rPr>
         <w:t>"</w:t>
       </w:r>
       <w:r>
@@ -662,6 +667,13 @@
         </w:rPr>
         <w:br/>
         <w:t xml:space="preserve">   </w:t>
+      </w:r>
+      <w:r>
+        <w:rPr>
+          <w:rFonts w:ascii="Courier New" w:hAnsi="Courier New" w:cs="Courier New"/>
+          <w:sz w:val="20"/>
+        </w:rPr>
+        <w:tab/>
       </w:r>
       <w:r>
         <w:rPr>
@@ -686,7 +698,21 @@
           <w:rFonts w:ascii="Courier New" w:hAnsi="Courier New" w:cs="Courier New"/>
           <w:sz w:val="20"/>
         </w:rPr>
-        <w:t xml:space="preserve">      "</w:t>
+        <w:t xml:space="preserve">      </w:t>
+      </w:r>
+      <w:r>
+        <w:rPr>
+          <w:rFonts w:ascii="Courier New" w:hAnsi="Courier New" w:cs="Courier New"/>
+          <w:sz w:val="20"/>
+        </w:rPr>
+        <w:tab/>
+      </w:r>
+      <w:r>
+        <w:rPr>
+          <w:rFonts w:ascii="Courier New" w:hAnsi="Courier New" w:cs="Courier New"/>
+          <w:sz w:val="20"/>
+        </w:rPr>
+        <w:t>"</w:t>
       </w:r>
       <w:r>
         <w:rPr>
@@ -732,7 +758,21 @@
           <w:rFonts w:ascii="Courier New" w:hAnsi="Courier New" w:cs="Courier New"/>
           <w:sz w:val="20"/>
         </w:rPr>
-        <w:t xml:space="preserve">      "</w:t>
+        <w:t xml:space="preserve">      </w:t>
+      </w:r>
+      <w:r>
+        <w:rPr>
+          <w:rFonts w:ascii="Courier New" w:hAnsi="Courier New" w:cs="Courier New"/>
+          <w:sz w:val="20"/>
+        </w:rPr>
+        <w:tab/>
+      </w:r>
+      <w:r>
+        <w:rPr>
+          <w:rFonts w:ascii="Courier New" w:hAnsi="Courier New" w:cs="Courier New"/>
+          <w:sz w:val="20"/>
+        </w:rPr>
+        <w:t>"</w:t>
       </w:r>
       <w:r>
         <w:rPr>
@@ -747,6 +787,13 @@
           <w:sz w:val="20"/>
         </w:rPr>
         <w:t>"</w:t>
+      </w:r>
+      <w:r>
+        <w:rPr>
+          <w:rFonts w:ascii="Courier New" w:hAnsi="Courier New" w:cs="Courier New"/>
+          <w:sz w:val="20"/>
+        </w:rPr>
+        <w:t>:</w:t>
       </w:r>
       <w:r>
         <w:rPr>
@@ -778,6 +825,13 @@
           <w:rFonts w:ascii="Courier New" w:hAnsi="Courier New" w:cs="Courier New"/>
           <w:sz w:val="20"/>
         </w:rPr>
+        <w:tab/>
+      </w:r>
+      <w:r>
+        <w:rPr>
+          <w:rFonts w:ascii="Courier New" w:hAnsi="Courier New" w:cs="Courier New"/>
+          <w:sz w:val="20"/>
+        </w:rPr>
         <w:t>"</w:t>
       </w:r>
       <w:r>
@@ -833,6 +887,13 @@
           <w:sz w:val="20"/>
         </w:rPr>
       </w:pPr>
+      <w:r>
+        <w:rPr>
+          <w:rFonts w:ascii="Courier New" w:hAnsi="Courier New" w:cs="Courier New"/>
+          <w:sz w:val="20"/>
+        </w:rPr>
+        <w:t>}</w:t>
+      </w:r>
     </w:p>
     <w:p>
       <w:pPr>
@@ -874,6 +935,13 @@
           <w:rFonts w:ascii="Courier New" w:hAnsi="Courier New" w:cs="Courier New"/>
           <w:sz w:val="20"/>
         </w:rPr>
+        <w:t>{</w:t>
+      </w:r>
+      <w:r>
+        <w:rPr>
+          <w:rFonts w:ascii="Courier New" w:hAnsi="Courier New" w:cs="Courier New"/>
+          <w:sz w:val="20"/>
+        </w:rPr>
         <w:t>"</w:t>
       </w:r>
       <w:r>
@@ -896,28 +964,6 @@
           <w:sz w:val="20"/>
         </w:rPr>
         <w:t>:</w:t>
-      </w:r>
-      <w:r>
-        <w:rPr>
-          <w:rFonts w:ascii="Courier New" w:hAnsi="Courier New" w:cs="Courier New"/>
-          <w:sz w:val="20"/>
-        </w:rPr>
-        <w:br/>
-        <w:t xml:space="preserve">   </w:t>
-      </w:r>
-      <w:r>
-        <w:rPr>
-          <w:rFonts w:ascii="Courier New" w:hAnsi="Courier New" w:cs="Courier New"/>
-          <w:sz w:val="20"/>
-        </w:rPr>
-        <w:t>{</w:t>
-      </w:r>
-      <w:r>
-        <w:rPr>
-          <w:rFonts w:ascii="Courier New" w:hAnsi="Courier New" w:cs="Courier New"/>
-          <w:sz w:val="20"/>
-        </w:rPr>
-        <w:t xml:space="preserve"> </w:t>
       </w:r>
     </w:p>
     <w:p>
@@ -935,35 +981,15 @@
           <w:rFonts w:ascii="Courier New" w:hAnsi="Courier New" w:cs="Courier New"/>
           <w:sz w:val="20"/>
         </w:rPr>
-        <w:t xml:space="preserve">      "</w:t>
-      </w:r>
-      <w:r>
-        <w:rPr>
-          <w:rFonts w:ascii="Courier New" w:hAnsi="Courier New" w:cs="Courier New"/>
-          <w:sz w:val="20"/>
-        </w:rPr>
-        <w:t>Flesch-Kincaid</w:t>
-      </w:r>
-      <w:r>
-        <w:rPr>
-          <w:rFonts w:ascii="Courier New" w:hAnsi="Courier New" w:cs="Courier New"/>
-          <w:sz w:val="20"/>
-        </w:rPr>
-        <w:t>":</w:t>
-      </w:r>
-      <w:r>
-        <w:rPr>
-          <w:rFonts w:ascii="Courier New" w:hAnsi="Courier New" w:cs="Courier New"/>
-          <w:sz w:val="20"/>
-        </w:rPr>
-        <w:t xml:space="preserve"> 8.37</w:t>
-      </w:r>
-      <w:r>
-        <w:rPr>
-          <w:rFonts w:ascii="Courier New" w:hAnsi="Courier New" w:cs="Courier New"/>
-          <w:sz w:val="20"/>
-        </w:rPr>
-        <w:t>,</w:t>
+        <w:tab/>
+        <w:t>{</w:t>
+      </w:r>
+      <w:r>
+        <w:rPr>
+          <w:rFonts w:ascii="Courier New" w:hAnsi="Courier New" w:cs="Courier New"/>
+          <w:sz w:val="20"/>
+        </w:rPr>
+        <w:t xml:space="preserve"> </w:t>
       </w:r>
     </w:p>
     <w:p>
@@ -981,35 +1007,161 @@
           <w:rFonts w:ascii="Courier New" w:hAnsi="Courier New" w:cs="Courier New"/>
           <w:sz w:val="20"/>
         </w:rPr>
-        <w:t xml:space="preserve">      "</w:t>
-      </w:r>
-      <w:r>
-        <w:rPr>
-          <w:rFonts w:ascii="Courier New" w:hAnsi="Courier New" w:cs="Courier New"/>
-          <w:sz w:val="20"/>
-        </w:rPr>
-        <w:t>Gunning Fog</w:t>
-      </w:r>
-      <w:r>
-        <w:rPr>
-          <w:rFonts w:ascii="Courier New" w:hAnsi="Courier New" w:cs="Courier New"/>
-          <w:sz w:val="20"/>
-        </w:rPr>
-        <w:t>"</w:t>
-      </w:r>
-      <w:r>
-        <w:rPr>
-          <w:rFonts w:ascii="Courier New" w:hAnsi="Courier New" w:cs="Courier New"/>
-          <w:sz w:val="20"/>
-        </w:rPr>
-        <w:t>:</w:t>
-      </w:r>
-      <w:r>
-        <w:rPr>
-          <w:rFonts w:ascii="Courier New" w:hAnsi="Courier New" w:cs="Courier New"/>
-          <w:sz w:val="20"/>
-        </w:rPr>
-        <w:t xml:space="preserve"> 12.00,</w:t>
+        <w:t xml:space="preserve">      </w:t>
+      </w:r>
+      <w:r>
+        <w:rPr>
+          <w:rFonts w:ascii="Courier New" w:hAnsi="Courier New" w:cs="Courier New"/>
+          <w:sz w:val="20"/>
+        </w:rPr>
+        <w:tab/>
+      </w:r>
+      <w:r>
+        <w:rPr>
+          <w:rFonts w:ascii="Courier New" w:hAnsi="Courier New" w:cs="Courier New"/>
+          <w:sz w:val="20"/>
+        </w:rPr>
+        <w:t>"</w:t>
+      </w:r>
+      <w:r>
+        <w:rPr>
+          <w:rFonts w:ascii="Courier New" w:hAnsi="Courier New" w:cs="Courier New"/>
+          <w:sz w:val="20"/>
+        </w:rPr>
+        <w:t>Flesch-Kincaid</w:t>
+      </w:r>
+      <w:r>
+        <w:rPr>
+          <w:rFonts w:ascii="Courier New" w:hAnsi="Courier New" w:cs="Courier New"/>
+          <w:sz w:val="20"/>
+        </w:rPr>
+        <w:t>":</w:t>
+      </w:r>
+      <w:r>
+        <w:rPr>
+          <w:rFonts w:ascii="Courier New" w:hAnsi="Courier New" w:cs="Courier New"/>
+          <w:sz w:val="20"/>
+        </w:rPr>
+        <w:t xml:space="preserve"> </w:t>
+      </w:r>
+      <w:r>
+        <w:rPr>
+          <w:rFonts w:ascii="Courier New" w:hAnsi="Courier New" w:cs="Courier New"/>
+          <w:sz w:val="20"/>
+        </w:rPr>
+        <w:t>{</w:t>
+      </w:r>
+      <w:r>
+        <w:rPr>
+          <w:rFonts w:ascii="Courier New" w:hAnsi="Courier New" w:cs="Courier New"/>
+          <w:sz w:val="20"/>
+        </w:rPr>
+        <w:t>"</w:t>
+      </w:r>
+      <w:r>
+        <w:rPr>
+          <w:rFonts w:ascii="Courier New" w:hAnsi="Courier New" w:cs="Courier New"/>
+          <w:sz w:val="20"/>
+        </w:rPr>
+        <w:t>Score</w:t>
+      </w:r>
+      <w:r>
+        <w:rPr>
+          <w:rFonts w:ascii="Courier New" w:hAnsi="Courier New" w:cs="Courier New"/>
+          <w:sz w:val="20"/>
+        </w:rPr>
+        <w:t>"</w:t>
+      </w:r>
+      <w:r>
+        <w:rPr>
+          <w:rFonts w:ascii="Courier New" w:hAnsi="Courier New" w:cs="Courier New"/>
+          <w:sz w:val="20"/>
+        </w:rPr>
+        <w:t xml:space="preserve">: </w:t>
+      </w:r>
+      <w:r>
+        <w:rPr>
+          <w:rFonts w:ascii="Courier New" w:hAnsi="Courier New" w:cs="Courier New"/>
+          <w:sz w:val="20"/>
+        </w:rPr>
+        <w:t>8.</w:t>
+      </w:r>
+      <w:r>
+        <w:rPr>
+          <w:rFonts w:ascii="Courier New" w:hAnsi="Courier New" w:cs="Courier New"/>
+          <w:sz w:val="20"/>
+        </w:rPr>
+        <w:t>00</w:t>
+      </w:r>
+      <w:r>
+        <w:rPr>
+          <w:rFonts w:ascii="Courier New" w:hAnsi="Courier New" w:cs="Courier New"/>
+          <w:sz w:val="20"/>
+        </w:rPr>
+        <w:t xml:space="preserve">, </w:t>
+      </w:r>
+      <w:r>
+        <w:rPr>
+          <w:rFonts w:ascii="Courier New" w:hAnsi="Courier New" w:cs="Courier New"/>
+          <w:sz w:val="20"/>
+        </w:rPr>
+        <w:t>"</w:t>
+      </w:r>
+      <w:r>
+        <w:rPr>
+          <w:rFonts w:ascii="Courier New" w:hAnsi="Courier New" w:cs="Courier New"/>
+          <w:sz w:val="20"/>
+        </w:rPr>
+        <w:t>Label</w:t>
+      </w:r>
+      <w:r>
+        <w:rPr>
+          <w:rFonts w:ascii="Courier New" w:hAnsi="Courier New" w:cs="Courier New"/>
+          <w:sz w:val="20"/>
+        </w:rPr>
+        <w:t>"</w:t>
+      </w:r>
+      <w:r>
+        <w:rPr>
+          <w:rFonts w:ascii="Courier New" w:hAnsi="Courier New" w:cs="Courier New"/>
+          <w:sz w:val="20"/>
+        </w:rPr>
+        <w:t xml:space="preserve">: </w:t>
+      </w:r>
+      <w:r>
+        <w:rPr>
+          <w:rFonts w:ascii="Courier New" w:hAnsi="Courier New" w:cs="Courier New"/>
+          <w:sz w:val="20"/>
+        </w:rPr>
+        <w:t>"</w:t>
+      </w:r>
+      <w:r>
+        <w:rPr>
+          <w:rFonts w:ascii="Courier New" w:hAnsi="Courier New" w:cs="Courier New"/>
+          <w:sz w:val="20"/>
+        </w:rPr>
+        <w:t>Standard</w:t>
+      </w:r>
+      <w:r>
+        <w:rPr>
+          <w:rFonts w:ascii="Courier New" w:hAnsi="Courier New" w:cs="Courier New"/>
+          <w:sz w:val="20"/>
+        </w:rPr>
+        <w:t>"</w:t>
+      </w:r>
+      <w:r>
+        <w:rPr>
+          <w:rFonts w:ascii="Courier New" w:hAnsi="Courier New" w:cs="Courier New"/>
+          <w:sz w:val="20"/>
+        </w:rPr>
+        <w:t>}</w:t>
+      </w:r>
+      <w:r>
+        <w:rPr>
+          <w:rFonts w:ascii="Courier New" w:hAnsi="Courier New" w:cs="Courier New"/>
+          <w:sz w:val="20"/>
+        </w:rPr>
+        <w:t>,</w:t>
       </w:r>
     </w:p>
     <w:p>
@@ -1027,6 +1179,13 @@
           <w:rFonts w:ascii="Courier New" w:hAnsi="Courier New" w:cs="Courier New"/>
           <w:sz w:val="20"/>
         </w:rPr>
+        <w:t xml:space="preserve">      </w:t>
+      </w:r>
+      <w:r>
+        <w:rPr>
+          <w:rFonts w:ascii="Courier New" w:hAnsi="Courier New" w:cs="Courier New"/>
+          <w:sz w:val="20"/>
+        </w:rPr>
         <w:tab/>
       </w:r>
       <w:r>
@@ -1041,6 +1200,178 @@
           <w:rFonts w:ascii="Courier New" w:hAnsi="Courier New" w:cs="Courier New"/>
           <w:sz w:val="20"/>
         </w:rPr>
+        <w:t>Gunning Fog</w:t>
+      </w:r>
+      <w:r>
+        <w:rPr>
+          <w:rFonts w:ascii="Courier New" w:hAnsi="Courier New" w:cs="Courier New"/>
+          <w:sz w:val="20"/>
+        </w:rPr>
+        <w:t>"</w:t>
+      </w:r>
+      <w:r>
+        <w:rPr>
+          <w:rFonts w:ascii="Courier New" w:hAnsi="Courier New" w:cs="Courier New"/>
+          <w:sz w:val="20"/>
+        </w:rPr>
+        <w:t>:</w:t>
+      </w:r>
+      <w:r>
+        <w:rPr>
+          <w:rFonts w:ascii="Courier New" w:hAnsi="Courier New" w:cs="Courier New"/>
+          <w:sz w:val="20"/>
+        </w:rPr>
+        <w:t xml:space="preserve"> </w:t>
+      </w:r>
+      <w:r>
+        <w:rPr>
+          <w:rFonts w:ascii="Courier New" w:hAnsi="Courier New" w:cs="Courier New"/>
+          <w:sz w:val="20"/>
+        </w:rPr>
+        <w:t>{</w:t>
+      </w:r>
+      <w:r>
+        <w:rPr>
+          <w:rFonts w:ascii="Courier New" w:hAnsi="Courier New" w:cs="Courier New"/>
+          <w:sz w:val="20"/>
+        </w:rPr>
+        <w:t>"</w:t>
+      </w:r>
+      <w:r>
+        <w:rPr>
+          <w:rFonts w:ascii="Courier New" w:hAnsi="Courier New" w:cs="Courier New"/>
+          <w:sz w:val="20"/>
+        </w:rPr>
+        <w:t>Score</w:t>
+      </w:r>
+      <w:r>
+        <w:rPr>
+          <w:rFonts w:ascii="Courier New" w:hAnsi="Courier New" w:cs="Courier New"/>
+          <w:sz w:val="20"/>
+        </w:rPr>
+        <w:t>"</w:t>
+      </w:r>
+      <w:r>
+        <w:rPr>
+          <w:rFonts w:ascii="Courier New" w:hAnsi="Courier New" w:cs="Courier New"/>
+          <w:sz w:val="20"/>
+        </w:rPr>
+        <w:t xml:space="preserve">: </w:t>
+      </w:r>
+      <w:r>
+        <w:rPr>
+          <w:rFonts w:ascii="Courier New" w:hAnsi="Courier New" w:cs="Courier New"/>
+          <w:sz w:val="20"/>
+        </w:rPr>
+        <w:t>3.60</w:t>
+      </w:r>
+      <w:r>
+        <w:rPr>
+          <w:rFonts w:ascii="Courier New" w:hAnsi="Courier New" w:cs="Courier New"/>
+          <w:sz w:val="20"/>
+        </w:rPr>
+        <w:t xml:space="preserve">, </w:t>
+      </w:r>
+      <w:r>
+        <w:rPr>
+          <w:rFonts w:ascii="Courier New" w:hAnsi="Courier New" w:cs="Courier New"/>
+          <w:sz w:val="20"/>
+        </w:rPr>
+        <w:t>"</w:t>
+      </w:r>
+      <w:r>
+        <w:rPr>
+          <w:rFonts w:ascii="Courier New" w:hAnsi="Courier New" w:cs="Courier New"/>
+          <w:sz w:val="20"/>
+        </w:rPr>
+        <w:t>Label</w:t>
+      </w:r>
+      <w:r>
+        <w:rPr>
+          <w:rFonts w:ascii="Courier New" w:hAnsi="Courier New" w:cs="Courier New"/>
+          <w:sz w:val="20"/>
+        </w:rPr>
+        <w:t>"</w:t>
+      </w:r>
+      <w:r>
+        <w:rPr>
+          <w:rFonts w:ascii="Courier New" w:hAnsi="Courier New" w:cs="Courier New"/>
+          <w:sz w:val="20"/>
+        </w:rPr>
+        <w:t xml:space="preserve">: </w:t>
+      </w:r>
+      <w:r>
+        <w:rPr>
+          <w:rFonts w:ascii="Courier New" w:hAnsi="Courier New" w:cs="Courier New"/>
+          <w:sz w:val="20"/>
+        </w:rPr>
+        <w:t>"</w:t>
+      </w:r>
+      <w:r>
+        <w:rPr>
+          <w:rFonts w:ascii="Courier New" w:hAnsi="Courier New" w:cs="Courier New"/>
+          <w:sz w:val="20"/>
+        </w:rPr>
+        <w:t>Very Easy</w:t>
+      </w:r>
+      <w:r>
+        <w:rPr>
+          <w:rFonts w:ascii="Courier New" w:hAnsi="Courier New" w:cs="Courier New"/>
+          <w:sz w:val="20"/>
+        </w:rPr>
+        <w:t>"</w:t>
+      </w:r>
+      <w:r>
+        <w:rPr>
+          <w:rFonts w:ascii="Courier New" w:hAnsi="Courier New" w:cs="Courier New"/>
+          <w:sz w:val="20"/>
+        </w:rPr>
+        <w:t>}</w:t>
+      </w:r>
+      <w:r>
+        <w:rPr>
+          <w:rFonts w:ascii="Courier New" w:hAnsi="Courier New" w:cs="Courier New"/>
+          <w:sz w:val="20"/>
+        </w:rPr>
+        <w:t>,</w:t>
+      </w:r>
+    </w:p>
+    <w:p>
+      <w:pPr>
+        <w:spacing w:line="10" w:lineRule="atLeast"/>
+        <w:ind w:left="720"/>
+        <w:contextualSpacing/>
+        <w:rPr>
+          <w:rFonts w:ascii="Courier New" w:hAnsi="Courier New" w:cs="Courier New"/>
+          <w:sz w:val="20"/>
+        </w:rPr>
+      </w:pPr>
+      <w:r>
+        <w:rPr>
+          <w:rFonts w:ascii="Courier New" w:hAnsi="Courier New" w:cs="Courier New"/>
+          <w:sz w:val="20"/>
+        </w:rPr>
+        <w:tab/>
+      </w:r>
+      <w:r>
+        <w:rPr>
+          <w:rFonts w:ascii="Courier New" w:hAnsi="Courier New" w:cs="Courier New"/>
+          <w:sz w:val="20"/>
+        </w:rPr>
+        <w:tab/>
+      </w:r>
+      <w:r>
+        <w:rPr>
+          <w:rFonts w:ascii="Courier New" w:hAnsi="Courier New" w:cs="Courier New"/>
+          <w:sz w:val="20"/>
+        </w:rPr>
+        <w:t>"</w:t>
+      </w:r>
+      <w:r>
+        <w:rPr>
+          <w:rFonts w:ascii="Courier New" w:hAnsi="Courier New" w:cs="Courier New"/>
+          <w:sz w:val="20"/>
+        </w:rPr>
         <w:t>Dale-Chall</w:t>
       </w:r>
       <w:r>
@@ -1055,7 +1386,140 @@
           <w:rFonts w:ascii="Courier New" w:hAnsi="Courier New" w:cs="Courier New"/>
           <w:sz w:val="20"/>
         </w:rPr>
-        <w:t xml:space="preserve"> 8.87 </w:t>
+        <w:t>:</w:t>
+      </w:r>
+      <w:r>
+        <w:rPr>
+          <w:rFonts w:ascii="Courier New" w:hAnsi="Courier New" w:cs="Courier New"/>
+          <w:sz w:val="20"/>
+        </w:rPr>
+        <w:t xml:space="preserve"> </w:t>
+      </w:r>
+      <w:r>
+        <w:rPr>
+          <w:rFonts w:ascii="Courier New" w:hAnsi="Courier New" w:cs="Courier New"/>
+          <w:sz w:val="20"/>
+        </w:rPr>
+        <w:t>{</w:t>
+      </w:r>
+      <w:r>
+        <w:rPr>
+          <w:rFonts w:ascii="Courier New" w:hAnsi="Courier New" w:cs="Courier New"/>
+          <w:sz w:val="20"/>
+        </w:rPr>
+        <w:t>"</w:t>
+      </w:r>
+      <w:r>
+        <w:rPr>
+          <w:rFonts w:ascii="Courier New" w:hAnsi="Courier New" w:cs="Courier New"/>
+          <w:sz w:val="20"/>
+        </w:rPr>
+        <w:t>Score</w:t>
+      </w:r>
+      <w:r>
+        <w:rPr>
+          <w:rFonts w:ascii="Courier New" w:hAnsi="Courier New" w:cs="Courier New"/>
+          <w:sz w:val="20"/>
+        </w:rPr>
+        <w:t>"</w:t>
+      </w:r>
+      <w:r>
+        <w:rPr>
+          <w:rFonts w:ascii="Courier New" w:hAnsi="Courier New" w:cs="Courier New"/>
+          <w:sz w:val="20"/>
+        </w:rPr>
+        <w:t xml:space="preserve">: </w:t>
+      </w:r>
+      <w:r>
+        <w:rPr>
+          <w:rFonts w:ascii="Courier New" w:hAnsi="Courier New" w:cs="Courier New"/>
+          <w:sz w:val="20"/>
+        </w:rPr>
+        <w:t>9.35</w:t>
+      </w:r>
+      <w:r>
+        <w:rPr>
+          <w:rFonts w:ascii="Courier New" w:hAnsi="Courier New" w:cs="Courier New"/>
+          <w:sz w:val="20"/>
+        </w:rPr>
+        <w:t xml:space="preserve">, </w:t>
+      </w:r>
+      <w:r>
+        <w:rPr>
+          <w:rFonts w:ascii="Courier New" w:hAnsi="Courier New" w:cs="Courier New"/>
+          <w:sz w:val="20"/>
+        </w:rPr>
+        <w:t>"</w:t>
+      </w:r>
+      <w:r>
+        <w:rPr>
+          <w:rFonts w:ascii="Courier New" w:hAnsi="Courier New" w:cs="Courier New"/>
+          <w:sz w:val="20"/>
+        </w:rPr>
+        <w:t>Label</w:t>
+      </w:r>
+      <w:r>
+        <w:rPr>
+          <w:rFonts w:ascii="Courier New" w:hAnsi="Courier New" w:cs="Courier New"/>
+          <w:sz w:val="20"/>
+        </w:rPr>
+        <w:t>"</w:t>
+      </w:r>
+      <w:r>
+        <w:rPr>
+          <w:rFonts w:ascii="Courier New" w:hAnsi="Courier New" w:cs="Courier New"/>
+          <w:sz w:val="20"/>
+        </w:rPr>
+        <w:t xml:space="preserve">: </w:t>
+      </w:r>
+      <w:r>
+        <w:rPr>
+          <w:rFonts w:ascii="Courier New" w:hAnsi="Courier New" w:cs="Courier New"/>
+          <w:sz w:val="20"/>
+        </w:rPr>
+        <w:t>"</w:t>
+      </w:r>
+      <w:r>
+        <w:rPr>
+          <w:rFonts w:ascii="Courier New" w:hAnsi="Courier New" w:cs="Courier New"/>
+          <w:sz w:val="20"/>
+        </w:rPr>
+        <w:t>Difficult</w:t>
+      </w:r>
+      <w:bookmarkStart w:id="0" w:name="_GoBack"/>
+      <w:bookmarkEnd w:id="0"/>
+      <w:r>
+        <w:rPr>
+          <w:rFonts w:ascii="Courier New" w:hAnsi="Courier New" w:cs="Courier New"/>
+          <w:sz w:val="20"/>
+        </w:rPr>
+        <w:t>"</w:t>
+      </w:r>
+      <w:r>
+        <w:rPr>
+          <w:rFonts w:ascii="Courier New" w:hAnsi="Courier New" w:cs="Courier New"/>
+          <w:sz w:val="20"/>
+        </w:rPr>
+        <w:t>}</w:t>
+      </w:r>
+    </w:p>
+    <w:p>
+      <w:pPr>
+        <w:spacing w:line="10" w:lineRule="atLeast"/>
+        <w:ind w:left="720"/>
+        <w:contextualSpacing/>
+        <w:rPr>
+          <w:rFonts w:ascii="Courier New" w:hAnsi="Courier New" w:cs="Courier New"/>
+          <w:sz w:val="20"/>
+        </w:rPr>
+      </w:pPr>
+      <w:r>
+        <w:rPr>
+          <w:rFonts w:ascii="Courier New" w:hAnsi="Courier New" w:cs="Courier New"/>
+          <w:sz w:val="20"/>
+        </w:rPr>
+        <w:tab/>
+        <w:t>}</w:t>
       </w:r>
     </w:p>
     <w:p>
@@ -2374,7 +2838,7 @@
 </file>
 
 <file path=customXml/itemProps1.xml><?xml version="1.0" encoding="utf-8"?>
-<ds:datastoreItem xmlns:ds="http://schemas.openxmlformats.org/officeDocument/2006/customXml" ds:itemID="{2CB5C17F-394F-440A-BD96-D824208C79BF}">
+<ds:datastoreItem xmlns:ds="http://schemas.openxmlformats.org/officeDocument/2006/customXml" ds:itemID="{4DADD153-8DCD-41B0-83EF-2B5B2A7F087C}">
   <ds:schemaRefs>
     <ds:schemaRef ds:uri="http://schemas.openxmlformats.org/officeDocument/2006/bibliography"/>
   </ds:schemaRefs>

</xml_diff>

<commit_message>
Fixes to endpoint for local-only serving, no live version currently
</commit_message>
<xml_diff>
--- a/api_docs.docx
+++ b/api_docs.docx
@@ -11,13 +11,23 @@
           <w:u w:val="single"/>
         </w:rPr>
       </w:pPr>
+      <w:proofErr w:type="spellStart"/>
       <w:r>
         <w:rPr>
           <w:rFonts w:ascii="Arial" w:hAnsi="Arial" w:cs="Arial"/>
           <w:b/>
           <w:u w:val="single"/>
         </w:rPr>
-        <w:t xml:space="preserve">MedFact </w:t>
+        <w:t>MedFact</w:t>
+      </w:r>
+      <w:proofErr w:type="spellEnd"/>
+      <w:r>
+        <w:rPr>
+          <w:rFonts w:ascii="Arial" w:hAnsi="Arial" w:cs="Arial"/>
+          <w:b/>
+          <w:u w:val="single"/>
+        </w:rPr>
+        <w:t xml:space="preserve"> </w:t>
       </w:r>
       <w:r>
         <w:rPr>
@@ -199,7 +209,7 @@
           <w:color w:val="0070C0"/>
           <w:u w:val="single"/>
         </w:rPr>
-        <w:t>199.116.235.207</w:t>
+        <w:t>127.0.0.1:5000</w:t>
       </w:r>
       <w:r>
         <w:rPr>
@@ -215,7 +225,7 @@
           <w:color w:val="0070C0"/>
           <w:u w:val="single"/>
         </w:rPr>
-        <w:t>medfact</w:t>
+        <w:t>api</w:t>
       </w:r>
       <w:r>
         <w:rPr>
@@ -371,6 +381,7 @@
           <w:u w:val="single"/>
         </w:rPr>
       </w:pPr>
+      <w:proofErr w:type="gramStart"/>
       <w:r>
         <w:rPr>
           <w:rFonts w:ascii="Courier New" w:hAnsi="Courier New" w:cs="Courier New"/>
@@ -379,6 +390,7 @@
         </w:rPr>
         <w:t>text</w:t>
       </w:r>
+      <w:proofErr w:type="gramEnd"/>
     </w:p>
     <w:p>
       <w:pPr>
@@ -443,11 +455,19 @@
         </w:rPr>
         <w:t xml:space="preserve"> or </w:t>
       </w:r>
-      <w:r>
-        <w:rPr>
-          <w:rFonts w:ascii="Courier New" w:hAnsi="Courier New" w:cs="Courier New"/>
-        </w:rPr>
-        <w:t>https://</w:t>
+      <w:proofErr w:type="gramStart"/>
+      <w:r>
+        <w:rPr>
+          <w:rFonts w:ascii="Courier New" w:hAnsi="Courier New" w:cs="Courier New"/>
+        </w:rPr>
+        <w:t>https:</w:t>
+      </w:r>
+      <w:proofErr w:type="gramEnd"/>
+      <w:r>
+        <w:rPr>
+          <w:rFonts w:ascii="Courier New" w:hAnsi="Courier New" w:cs="Courier New"/>
+        </w:rPr>
+        <w:t>//</w:t>
       </w:r>
       <w:r>
         <w:rPr>
@@ -570,10 +590,42 @@
       </w:pPr>
       <w:r>
         <w:rPr>
+          <w:rFonts w:ascii="Courier New" w:hAnsi="Courier New" w:cs="Courier New"/>
+          <w:color w:val="0070C0"/>
+          <w:u w:val="single"/>
+        </w:rPr>
+        <w:t>http://</w:t>
+      </w:r>
+      <w:r>
+        <w:rPr>
+          <w:rFonts w:ascii="Courier New" w:hAnsi="Courier New" w:cs="Courier New"/>
+          <w:color w:val="0070C0"/>
+          <w:u w:val="single"/>
+        </w:rPr>
+        <w:t>127.0.0.1:5000</w:t>
+      </w:r>
+      <w:r>
+        <w:rPr>
+          <w:rFonts w:ascii="Courier New" w:hAnsi="Courier New" w:cs="Courier New"/>
+          <w:color w:val="0070C0"/>
+          <w:u w:val="single"/>
+        </w:rPr>
+        <w:t>/</w:t>
+      </w:r>
+      <w:r>
+        <w:rPr>
+          <w:rFonts w:ascii="Courier New" w:hAnsi="Courier New" w:cs="Courier New"/>
+          <w:color w:val="0070C0"/>
+          <w:u w:val="single"/>
+        </w:rPr>
+        <w:t>api/</w:t>
+      </w:r>
+      <w:r>
+        <w:rPr>
           <w:rStyle w:val="Hyperlink"/>
           <w:rFonts w:ascii="Courier New" w:hAnsi="Courier New" w:cs="Courier New"/>
         </w:rPr>
-        <w:t>http://199.116.235.207/medfact/?text</w:t>
+        <w:t>?text</w:t>
       </w:r>
       <w:r>
         <w:rPr>
@@ -588,6 +640,13 @@
           <w:rFonts w:ascii="Courier New" w:hAnsi="Courier New" w:cs="Courier New"/>
         </w:rPr>
         <w:t>A lot of government-published studies show vaccines cause autism</w:t>
+      </w:r>
+      <w:r>
+        <w:rPr>
+          <w:rStyle w:val="Hyperlink"/>
+          <w:rFonts w:ascii="Courier New" w:hAnsi="Courier New" w:cs="Courier New"/>
+        </w:rPr>
+        <w:t>.</w:t>
       </w:r>
     </w:p>
     <w:p>
@@ -1372,8 +1431,17 @@
           <w:rFonts w:ascii="Courier New" w:hAnsi="Courier New" w:cs="Courier New"/>
           <w:sz w:val="20"/>
         </w:rPr>
-        <w:t>Dale-Chall</w:t>
-      </w:r>
+        <w:t>Dale-</w:t>
+      </w:r>
+      <w:proofErr w:type="spellStart"/>
+      <w:r>
+        <w:rPr>
+          <w:rFonts w:ascii="Courier New" w:hAnsi="Courier New" w:cs="Courier New"/>
+          <w:sz w:val="20"/>
+        </w:rPr>
+        <w:t>Chall</w:t>
+      </w:r>
+      <w:proofErr w:type="spellEnd"/>
       <w:r>
         <w:rPr>
           <w:rFonts w:ascii="Courier New" w:hAnsi="Courier New" w:cs="Courier New"/>
@@ -1486,8 +1554,6 @@
         </w:rPr>
         <w:t>Difficult</w:t>
       </w:r>
-      <w:bookmarkStart w:id="0" w:name="_GoBack"/>
-      <w:bookmarkEnd w:id="0"/>
       <w:r>
         <w:rPr>
           <w:rFonts w:ascii="Courier New" w:hAnsi="Courier New" w:cs="Courier New"/>
@@ -1746,6 +1812,20 @@
                 <w:rFonts w:ascii="Arial" w:hAnsi="Arial" w:cs="Arial"/>
               </w:rPr>
               <w:t>draft of API documentation</w:t>
+            </w:r>
+            <w:r>
+              <w:rPr>
+                <w:rFonts w:ascii="Arial" w:hAnsi="Arial" w:cs="Arial"/>
+              </w:rPr>
+              <w:t xml:space="preserve"> (local endpoint</w:t>
+            </w:r>
+            <w:bookmarkStart w:id="0" w:name="_GoBack"/>
+            <w:bookmarkEnd w:id="0"/>
+            <w:r>
+              <w:rPr>
+                <w:rFonts w:ascii="Arial" w:hAnsi="Arial" w:cs="Arial"/>
+              </w:rPr>
+              <w:t>, no live version)</w:t>
             </w:r>
           </w:p>
         </w:tc>
@@ -2838,7 +2918,7 @@
 </file>
 
 <file path=customXml/itemProps1.xml><?xml version="1.0" encoding="utf-8"?>
-<ds:datastoreItem xmlns:ds="http://schemas.openxmlformats.org/officeDocument/2006/customXml" ds:itemID="{4DADD153-8DCD-41B0-83EF-2B5B2A7F087C}">
+<ds:datastoreItem xmlns:ds="http://schemas.openxmlformats.org/officeDocument/2006/customXml" ds:itemID="{A010BDD0-1F48-4458-9A77-050D2A1837A4}">
   <ds:schemaRefs>
     <ds:schemaRef ds:uri="http://schemas.openxmlformats.org/officeDocument/2006/bibliography"/>
   </ds:schemaRefs>

</xml_diff>

<commit_message>
Updated API with 2 endpoints for text and URL modes
</commit_message>
<xml_diff>
--- a/api_docs.docx
+++ b/api_docs.docx
@@ -11,22 +11,28 @@
           <w:u w:val="single"/>
         </w:rPr>
       </w:pPr>
-      <w:proofErr w:type="spellStart"/>
       <w:r>
         <w:rPr>
           <w:rFonts w:ascii="Arial" w:hAnsi="Arial" w:cs="Arial"/>
           <w:b/>
           <w:u w:val="single"/>
         </w:rPr>
-        <w:t>MedFact</w:t>
-      </w:r>
-      <w:proofErr w:type="spellEnd"/>
+        <w:t xml:space="preserve">MedFact </w:t>
+      </w:r>
       <w:r>
         <w:rPr>
           <w:rFonts w:ascii="Arial" w:hAnsi="Arial" w:cs="Arial"/>
           <w:b/>
           <w:u w:val="single"/>
         </w:rPr>
+        <w:t>RESTful API</w:t>
+      </w:r>
+      <w:r>
+        <w:rPr>
+          <w:rFonts w:ascii="Arial" w:hAnsi="Arial" w:cs="Arial"/>
+          <w:b/>
+          <w:u w:val="single"/>
+        </w:rPr>
         <w:t xml:space="preserve"> </w:t>
       </w:r>
       <w:r>
@@ -35,7 +41,7 @@
           <w:b/>
           <w:u w:val="single"/>
         </w:rPr>
-        <w:t>RESTful API</w:t>
+        <w:t>v</w:t>
       </w:r>
       <w:r>
         <w:rPr>
@@ -43,148 +49,165 @@
           <w:b/>
           <w:u w:val="single"/>
         </w:rPr>
+        <w:t>0</w:t>
+      </w:r>
+      <w:r>
+        <w:rPr>
+          <w:rFonts w:ascii="Arial" w:hAnsi="Arial" w:cs="Arial"/>
+          <w:b/>
+          <w:u w:val="single"/>
+        </w:rPr>
+        <w:t>.</w:t>
+      </w:r>
+      <w:r>
+        <w:rPr>
+          <w:rFonts w:ascii="Arial" w:hAnsi="Arial" w:cs="Arial"/>
+          <w:b/>
+          <w:u w:val="single"/>
+        </w:rPr>
+        <w:t>0</w:t>
+      </w:r>
+      <w:r>
+        <w:rPr>
+          <w:rFonts w:ascii="Arial" w:hAnsi="Arial" w:cs="Arial"/>
+          <w:b/>
+          <w:u w:val="single"/>
+        </w:rPr>
+        <w:t>.</w:t>
+      </w:r>
+      <w:r>
+        <w:rPr>
+          <w:rFonts w:ascii="Arial" w:hAnsi="Arial" w:cs="Arial"/>
+          <w:b/>
+          <w:u w:val="single"/>
+        </w:rPr>
+        <w:t>2</w:t>
+      </w:r>
+    </w:p>
+    <w:p>
+      <w:pPr>
+        <w:jc w:val="center"/>
+        <w:rPr>
+          <w:rFonts w:ascii="Arial" w:hAnsi="Arial" w:cs="Arial"/>
+          <w:b/>
+          <w:u w:val="single"/>
+        </w:rPr>
+      </w:pPr>
+    </w:p>
+    <w:p>
+      <w:pPr>
+        <w:rPr>
+          <w:rFonts w:ascii="Arial" w:hAnsi="Arial" w:cs="Arial"/>
+        </w:rPr>
+      </w:pPr>
+      <w:r>
+        <w:rPr>
+          <w:rFonts w:ascii="Arial" w:hAnsi="Arial" w:cs="Arial"/>
+          <w:b/>
+        </w:rPr>
+        <w:t>Description</w:t>
+      </w:r>
+      <w:r>
+        <w:rPr>
+          <w:rFonts w:ascii="Arial" w:hAnsi="Arial" w:cs="Arial"/>
+          <w:b/>
+        </w:rPr>
+        <w:t>:</w:t>
+      </w:r>
+    </w:p>
+    <w:p>
+      <w:pPr>
+        <w:ind w:firstLine="720"/>
+        <w:rPr>
+          <w:rFonts w:ascii="Arial" w:hAnsi="Arial" w:cs="Arial"/>
+        </w:rPr>
+      </w:pPr>
+      <w:r>
+        <w:rPr>
+          <w:rFonts w:ascii="Arial" w:hAnsi="Arial" w:cs="Arial"/>
+        </w:rPr>
+        <w:t>Computes veracity and readability metrics for a given text or website URL</w:t>
+      </w:r>
+    </w:p>
+    <w:p>
+      <w:pPr>
+        <w:ind w:firstLine="720"/>
+        <w:rPr>
+          <w:rFonts w:ascii="Arial" w:hAnsi="Arial" w:cs="Arial"/>
+        </w:rPr>
+      </w:pPr>
+    </w:p>
+    <w:p>
+      <w:pPr>
+        <w:rPr>
+          <w:rFonts w:ascii="Arial" w:hAnsi="Arial" w:cs="Arial"/>
+        </w:rPr>
+      </w:pPr>
+      <w:r>
+        <w:rPr>
+          <w:rFonts w:ascii="Arial" w:hAnsi="Arial" w:cs="Arial"/>
+          <w:b/>
+        </w:rPr>
+        <w:t>Endpoint</w:t>
+      </w:r>
+      <w:r>
+        <w:rPr>
+          <w:rFonts w:ascii="Arial" w:hAnsi="Arial" w:cs="Arial"/>
+          <w:b/>
+        </w:rPr>
+        <w:t>s</w:t>
+      </w:r>
+      <w:r>
+        <w:rPr>
+          <w:rFonts w:ascii="Arial" w:hAnsi="Arial" w:cs="Arial"/>
+          <w:b/>
+        </w:rPr>
         <w:t xml:space="preserve"> </w:t>
       </w:r>
       <w:r>
         <w:rPr>
           <w:rFonts w:ascii="Arial" w:hAnsi="Arial" w:cs="Arial"/>
-          <w:b/>
+        </w:rPr>
+        <w:t>(authentication required)</w:t>
+      </w:r>
+      <w:r>
+        <w:rPr>
+          <w:rFonts w:ascii="Arial" w:hAnsi="Arial" w:cs="Arial"/>
+          <w:b/>
+        </w:rPr>
+        <w:t>:</w:t>
+      </w:r>
+      <w:r>
+        <w:rPr>
+          <w:rFonts w:ascii="Arial" w:hAnsi="Arial" w:cs="Arial"/>
+        </w:rPr>
+        <w:t xml:space="preserve"> </w:t>
+      </w:r>
+      <w:r>
+        <w:rPr>
+          <w:rFonts w:ascii="Arial" w:hAnsi="Arial" w:cs="Arial"/>
+        </w:rPr>
+        <w:t xml:space="preserve"> </w:t>
+      </w:r>
+    </w:p>
+    <w:p>
+      <w:pPr>
+        <w:ind w:firstLine="720"/>
+        <w:rPr>
+          <w:rFonts w:ascii="Courier New" w:hAnsi="Courier New" w:cs="Courier New"/>
+          <w:color w:val="0070C0"/>
           <w:u w:val="single"/>
         </w:rPr>
-        <w:t>v</w:t>
-      </w:r>
-      <w:r>
-        <w:rPr>
-          <w:rFonts w:ascii="Arial" w:hAnsi="Arial" w:cs="Arial"/>
-          <w:b/>
-          <w:u w:val="single"/>
-        </w:rPr>
-        <w:t>0</w:t>
-      </w:r>
-      <w:r>
-        <w:rPr>
-          <w:rFonts w:ascii="Arial" w:hAnsi="Arial" w:cs="Arial"/>
-          <w:b/>
-          <w:u w:val="single"/>
-        </w:rPr>
-        <w:t>.</w:t>
-      </w:r>
-      <w:r>
-        <w:rPr>
-          <w:rFonts w:ascii="Arial" w:hAnsi="Arial" w:cs="Arial"/>
-          <w:b/>
-          <w:u w:val="single"/>
-        </w:rPr>
-        <w:t>0</w:t>
-      </w:r>
-      <w:r>
-        <w:rPr>
-          <w:rFonts w:ascii="Arial" w:hAnsi="Arial" w:cs="Arial"/>
-          <w:b/>
-          <w:u w:val="single"/>
-        </w:rPr>
-        <w:t>.</w:t>
-      </w:r>
-      <w:r>
-        <w:rPr>
-          <w:rFonts w:ascii="Arial" w:hAnsi="Arial" w:cs="Arial"/>
-          <w:b/>
-          <w:u w:val="single"/>
-        </w:rPr>
-        <w:t>1</w:t>
-      </w:r>
-    </w:p>
-    <w:p>
-      <w:pPr>
-        <w:jc w:val="center"/>
-        <w:rPr>
-          <w:rFonts w:ascii="Arial" w:hAnsi="Arial" w:cs="Arial"/>
-          <w:b/>
-          <w:u w:val="single"/>
-        </w:rPr>
-      </w:pPr>
-    </w:p>
-    <w:p>
-      <w:pPr>
-        <w:rPr>
-          <w:rFonts w:ascii="Arial" w:hAnsi="Arial" w:cs="Arial"/>
-        </w:rPr>
-      </w:pPr>
-      <w:r>
-        <w:rPr>
-          <w:rFonts w:ascii="Arial" w:hAnsi="Arial" w:cs="Arial"/>
-          <w:b/>
-        </w:rPr>
-        <w:t>Description</w:t>
-      </w:r>
-      <w:r>
-        <w:rPr>
-          <w:rFonts w:ascii="Arial" w:hAnsi="Arial" w:cs="Arial"/>
-          <w:b/>
-        </w:rPr>
-        <w:t>:</w:t>
-      </w:r>
-    </w:p>
-    <w:p>
-      <w:pPr>
-        <w:ind w:firstLine="720"/>
-        <w:rPr>
-          <w:rFonts w:ascii="Arial" w:hAnsi="Arial" w:cs="Arial"/>
-        </w:rPr>
-      </w:pPr>
-      <w:r>
-        <w:rPr>
-          <w:rFonts w:ascii="Arial" w:hAnsi="Arial" w:cs="Arial"/>
-        </w:rPr>
-        <w:t>Computes veracity and readability metrics for a given text or website URL</w:t>
-      </w:r>
-    </w:p>
-    <w:p>
-      <w:pPr>
-        <w:ind w:firstLine="720"/>
-        <w:rPr>
-          <w:rFonts w:ascii="Arial" w:hAnsi="Arial" w:cs="Arial"/>
-        </w:rPr>
-      </w:pPr>
-    </w:p>
-    <w:p>
-      <w:pPr>
-        <w:rPr>
-          <w:rFonts w:ascii="Arial" w:hAnsi="Arial" w:cs="Arial"/>
-        </w:rPr>
-      </w:pPr>
-      <w:r>
-        <w:rPr>
-          <w:rFonts w:ascii="Arial" w:hAnsi="Arial" w:cs="Arial"/>
-          <w:b/>
-        </w:rPr>
-        <w:t xml:space="preserve">Endpoint </w:t>
-      </w:r>
-      <w:r>
-        <w:rPr>
-          <w:rFonts w:ascii="Arial" w:hAnsi="Arial" w:cs="Arial"/>
-        </w:rPr>
-        <w:t>(authentication required)</w:t>
-      </w:r>
-      <w:r>
-        <w:rPr>
-          <w:rFonts w:ascii="Arial" w:hAnsi="Arial" w:cs="Arial"/>
-          <w:b/>
-        </w:rPr>
-        <w:t>:</w:t>
-      </w:r>
-      <w:r>
-        <w:rPr>
-          <w:rFonts w:ascii="Arial" w:hAnsi="Arial" w:cs="Arial"/>
-        </w:rPr>
-        <w:t xml:space="preserve"> </w:t>
-      </w:r>
-      <w:r>
-        <w:rPr>
-          <w:rFonts w:ascii="Arial" w:hAnsi="Arial" w:cs="Arial"/>
-        </w:rPr>
-        <w:t xml:space="preserve"> </w:t>
-      </w:r>
+      </w:pPr>
+      <w:hyperlink r:id="rId8" w:history="1">
+        <w:r>
+          <w:rPr>
+            <w:rStyle w:val="Hyperlink"/>
+            <w:rFonts w:ascii="Courier New" w:hAnsi="Courier New" w:cs="Courier New"/>
+          </w:rPr>
+          <w:t>http://127.0.0.1:5000/api/text/?text=</w:t>
+        </w:r>
+      </w:hyperlink>
     </w:p>
     <w:p>
       <w:pPr>
@@ -225,7 +248,7 @@
           <w:color w:val="0070C0"/>
           <w:u w:val="single"/>
         </w:rPr>
-        <w:t>api</w:t>
+        <w:t>api/</w:t>
       </w:r>
       <w:r>
         <w:rPr>
@@ -233,7 +256,7 @@
           <w:color w:val="0070C0"/>
           <w:u w:val="single"/>
         </w:rPr>
-        <w:t>/</w:t>
+        <w:t>url</w:t>
       </w:r>
       <w:r>
         <w:rPr>
@@ -241,7 +264,7 @@
           <w:color w:val="0070C0"/>
           <w:u w:val="single"/>
         </w:rPr>
-        <w:t>?</w:t>
+        <w:t>/</w:t>
       </w:r>
       <w:r>
         <w:rPr>
@@ -249,15 +272,7 @@
           <w:color w:val="0070C0"/>
           <w:u w:val="single"/>
         </w:rPr>
-        <w:t>text</w:t>
-      </w:r>
-      <w:r>
-        <w:rPr>
-          <w:rFonts w:ascii="Courier New" w:hAnsi="Courier New" w:cs="Courier New"/>
-          <w:color w:val="0070C0"/>
-          <w:u w:val="single"/>
-        </w:rPr>
-        <w:t>=</w:t>
+        <w:t>?url=</w:t>
       </w:r>
     </w:p>
     <w:p>
@@ -381,7 +396,6 @@
           <w:u w:val="single"/>
         </w:rPr>
       </w:pPr>
-      <w:proofErr w:type="gramStart"/>
       <w:r>
         <w:rPr>
           <w:rFonts w:ascii="Courier New" w:hAnsi="Courier New" w:cs="Courier New"/>
@@ -390,7 +404,6 @@
         </w:rPr>
         <w:t>text</w:t>
       </w:r>
-      <w:proofErr w:type="gramEnd"/>
     </w:p>
     <w:p>
       <w:pPr>
@@ -404,82 +417,87 @@
         <w:rPr>
           <w:rFonts w:ascii="Arial" w:hAnsi="Arial" w:cs="Arial"/>
         </w:rPr>
-        <w:t xml:space="preserve">The text to inspect </w:t>
-      </w:r>
-      <w:r>
-        <w:rPr>
-          <w:rFonts w:ascii="Arial" w:hAnsi="Arial" w:cs="Arial"/>
-          <w:b/>
-        </w:rPr>
-        <w:t>or</w:t>
-      </w:r>
-      <w:r>
-        <w:rPr>
-          <w:rFonts w:ascii="Arial" w:hAnsi="Arial" w:cs="Arial"/>
-        </w:rPr>
-        <w:t xml:space="preserve"> a </w:t>
-      </w:r>
-      <w:r>
-        <w:rPr>
-          <w:rFonts w:ascii="Arial" w:hAnsi="Arial" w:cs="Arial"/>
-        </w:rPr>
-        <w:t xml:space="preserve">website </w:t>
-      </w:r>
-      <w:r>
-        <w:rPr>
-          <w:rFonts w:ascii="Arial" w:hAnsi="Arial" w:cs="Arial"/>
-        </w:rPr>
-        <w:t>URL (</w:t>
-      </w:r>
-      <w:r>
-        <w:rPr>
-          <w:rFonts w:ascii="Arial" w:hAnsi="Arial" w:cs="Arial"/>
-        </w:rPr>
-        <w:t xml:space="preserve">all URLs </w:t>
-      </w:r>
-      <w:r>
-        <w:rPr>
-          <w:rFonts w:ascii="Arial" w:hAnsi="Arial" w:cs="Arial"/>
-        </w:rPr>
-        <w:t xml:space="preserve">must begin with </w:t>
-      </w:r>
-      <w:r>
-        <w:rPr>
-          <w:rFonts w:ascii="Courier New" w:hAnsi="Courier New" w:cs="Courier New"/>
-        </w:rPr>
-        <w:t>http://</w:t>
-      </w:r>
-      <w:r>
-        <w:rPr>
-          <w:rFonts w:ascii="Arial" w:hAnsi="Arial" w:cs="Arial"/>
-        </w:rPr>
-        <w:t xml:space="preserve"> or </w:t>
-      </w:r>
-      <w:proofErr w:type="gramStart"/>
-      <w:r>
-        <w:rPr>
-          <w:rFonts w:ascii="Courier New" w:hAnsi="Courier New" w:cs="Courier New"/>
-        </w:rPr>
-        <w:t>https:</w:t>
-      </w:r>
-      <w:proofErr w:type="gramEnd"/>
-      <w:r>
-        <w:rPr>
-          <w:rFonts w:ascii="Courier New" w:hAnsi="Courier New" w:cs="Courier New"/>
-        </w:rPr>
-        <w:t>//</w:t>
-      </w:r>
-      <w:r>
-        <w:rPr>
-          <w:rFonts w:ascii="Arial" w:hAnsi="Arial" w:cs="Arial"/>
-        </w:rPr>
-        <w:t>)</w:t>
-      </w:r>
-      <w:r>
-        <w:rPr>
-          <w:rFonts w:ascii="Arial" w:hAnsi="Arial" w:cs="Arial"/>
-        </w:rPr>
-        <w:t>.</w:t>
+        <w:t xml:space="preserve">The </w:t>
+      </w:r>
+      <w:r>
+        <w:rPr>
+          <w:rFonts w:ascii="Arial" w:hAnsi="Arial" w:cs="Arial"/>
+        </w:rPr>
+        <w:t xml:space="preserve">sentence to inspect when using the </w:t>
+      </w:r>
+      <w:r>
+        <w:rPr>
+          <w:rFonts w:ascii="Arial" w:hAnsi="Arial" w:cs="Arial"/>
+          <w:b/>
+        </w:rPr>
+        <w:t>Text</w:t>
+      </w:r>
+      <w:r>
+        <w:rPr>
+          <w:rFonts w:ascii="Arial" w:hAnsi="Arial" w:cs="Arial"/>
+        </w:rPr>
+        <w:t xml:space="preserve"> mode</w:t>
+      </w:r>
+    </w:p>
+    <w:p>
+      <w:pPr>
+        <w:ind w:left="720"/>
+        <w:jc w:val="both"/>
+        <w:rPr>
+          <w:rFonts w:ascii="Arial" w:hAnsi="Arial" w:cs="Arial"/>
+        </w:rPr>
+      </w:pPr>
+    </w:p>
+    <w:p>
+      <w:pPr>
+        <w:ind w:firstLine="720"/>
+        <w:rPr>
+          <w:rFonts w:ascii="Arial" w:hAnsi="Arial" w:cs="Arial"/>
+          <w:color w:val="00B050"/>
+          <w:u w:val="single"/>
+        </w:rPr>
+      </w:pPr>
+      <w:r>
+        <w:rPr>
+          <w:rFonts w:ascii="Courier New" w:hAnsi="Courier New" w:cs="Courier New"/>
+          <w:color w:val="00B050"/>
+          <w:u w:val="single"/>
+        </w:rPr>
+        <w:t>url</w:t>
+      </w:r>
+    </w:p>
+    <w:p>
+      <w:pPr>
+        <w:ind w:left="720"/>
+        <w:jc w:val="both"/>
+        <w:rPr>
+          <w:rFonts w:ascii="Arial" w:hAnsi="Arial" w:cs="Arial"/>
+        </w:rPr>
+      </w:pPr>
+      <w:r>
+        <w:rPr>
+          <w:rFonts w:ascii="Arial" w:hAnsi="Arial" w:cs="Arial"/>
+        </w:rPr>
+        <w:t xml:space="preserve">The </w:t>
+      </w:r>
+      <w:r>
+        <w:rPr>
+          <w:rFonts w:ascii="Arial" w:hAnsi="Arial" w:cs="Arial"/>
+        </w:rPr>
+        <w:t xml:space="preserve">website address to inspect when using the </w:t>
+      </w:r>
+      <w:r>
+        <w:rPr>
+          <w:rFonts w:ascii="Arial" w:hAnsi="Arial" w:cs="Arial"/>
+          <w:b/>
+        </w:rPr>
+        <w:t>URL</w:t>
+      </w:r>
+      <w:r>
+        <w:rPr>
+          <w:rFonts w:ascii="Arial" w:hAnsi="Arial" w:cs="Arial"/>
+        </w:rPr>
+        <w:t xml:space="preserve"> mode</w:t>
       </w:r>
     </w:p>
     <w:p>
@@ -625,28 +643,30 @@
           <w:rStyle w:val="Hyperlink"/>
           <w:rFonts w:ascii="Courier New" w:hAnsi="Courier New" w:cs="Courier New"/>
         </w:rPr>
-        <w:t>?text</w:t>
+        <w:t>text</w:t>
       </w:r>
       <w:r>
         <w:rPr>
           <w:rStyle w:val="Hyperlink"/>
           <w:rFonts w:ascii="Courier New" w:hAnsi="Courier New" w:cs="Courier New"/>
         </w:rPr>
-        <w:t>=</w:t>
+        <w:t>/</w:t>
       </w:r>
       <w:r>
         <w:rPr>
           <w:rStyle w:val="Hyperlink"/>
           <w:rFonts w:ascii="Courier New" w:hAnsi="Courier New" w:cs="Courier New"/>
         </w:rPr>
+        <w:t>?text=</w:t>
+      </w:r>
+      <w:bookmarkStart w:id="0" w:name="_GoBack"/>
+      <w:bookmarkEnd w:id="0"/>
+      <w:r>
+        <w:rPr>
+          <w:rStyle w:val="Hyperlink"/>
+          <w:rFonts w:ascii="Courier New" w:hAnsi="Courier New" w:cs="Courier New"/>
+        </w:rPr>
         <w:t>A lot of government-published studies show vaccines cause autism</w:t>
-      </w:r>
-      <w:r>
-        <w:rPr>
-          <w:rStyle w:val="Hyperlink"/>
-          <w:rFonts w:ascii="Courier New" w:hAnsi="Courier New" w:cs="Courier New"/>
-        </w:rPr>
-        <w:t>.</w:t>
       </w:r>
     </w:p>
     <w:p>
@@ -1431,17 +1451,8 @@
           <w:rFonts w:ascii="Courier New" w:hAnsi="Courier New" w:cs="Courier New"/>
           <w:sz w:val="20"/>
         </w:rPr>
-        <w:t>Dale-</w:t>
-      </w:r>
-      <w:proofErr w:type="spellStart"/>
-      <w:r>
-        <w:rPr>
-          <w:rFonts w:ascii="Courier New" w:hAnsi="Courier New" w:cs="Courier New"/>
-          <w:sz w:val="20"/>
-        </w:rPr>
-        <w:t>Chall</w:t>
-      </w:r>
-      <w:proofErr w:type="spellEnd"/>
+        <w:t>Dale-Chall</w:t>
+      </w:r>
       <w:r>
         <w:rPr>
           <w:rFonts w:ascii="Courier New" w:hAnsi="Courier New" w:cs="Courier New"/>
@@ -1672,13 +1683,13 @@
     <w:tbl>
       <w:tblPr>
         <w:tblStyle w:val="TableGrid"/>
-        <w:tblW w:w="0" w:type="auto"/>
+        <w:tblW w:w="10795" w:type="dxa"/>
         <w:tblLook w:val="04A0" w:firstRow="1" w:lastRow="0" w:firstColumn="1" w:lastColumn="0" w:noHBand="0" w:noVBand="1"/>
       </w:tblPr>
       <w:tblGrid>
         <w:gridCol w:w="1130"/>
         <w:gridCol w:w="1385"/>
-        <w:gridCol w:w="6835"/>
+        <w:gridCol w:w="8280"/>
       </w:tblGrid>
       <w:tr>
         <w:tc>
@@ -1723,7 +1734,7 @@
         </w:tc>
         <w:tc>
           <w:tcPr>
-            <w:tcW w:w="6835" w:type="dxa"/>
+            <w:tcW w:w="8280" w:type="dxa"/>
           </w:tcPr>
           <w:p>
             <w:pPr>
@@ -1738,6 +1749,62 @@
                 <w:b/>
               </w:rPr>
               <w:t>Changes</w:t>
+            </w:r>
+          </w:p>
+        </w:tc>
+      </w:tr>
+      <w:tr>
+        <w:tc>
+          <w:tcPr>
+            <w:tcW w:w="1130" w:type="dxa"/>
+          </w:tcPr>
+          <w:p>
+            <w:pPr>
+              <w:rPr>
+                <w:rFonts w:ascii="Arial" w:hAnsi="Arial" w:cs="Arial"/>
+              </w:rPr>
+            </w:pPr>
+            <w:r>
+              <w:rPr>
+                <w:rFonts w:ascii="Arial" w:hAnsi="Arial" w:cs="Arial"/>
+              </w:rPr>
+              <w:t>0.0.2</w:t>
+            </w:r>
+          </w:p>
+        </w:tc>
+        <w:tc>
+          <w:tcPr>
+            <w:tcW w:w="1385" w:type="dxa"/>
+          </w:tcPr>
+          <w:p>
+            <w:pPr>
+              <w:rPr>
+                <w:rFonts w:ascii="Arial" w:hAnsi="Arial" w:cs="Arial"/>
+              </w:rPr>
+            </w:pPr>
+            <w:r>
+              <w:rPr>
+                <w:rFonts w:ascii="Arial" w:hAnsi="Arial" w:cs="Arial"/>
+              </w:rPr>
+              <w:t>2019/10/16</w:t>
+            </w:r>
+          </w:p>
+        </w:tc>
+        <w:tc>
+          <w:tcPr>
+            <w:tcW w:w="8280" w:type="dxa"/>
+          </w:tcPr>
+          <w:p>
+            <w:pPr>
+              <w:rPr>
+                <w:rFonts w:ascii="Arial" w:hAnsi="Arial" w:cs="Arial"/>
+              </w:rPr>
+            </w:pPr>
+            <w:r>
+              <w:rPr>
+                <w:rFonts w:ascii="Arial" w:hAnsi="Arial" w:cs="Arial"/>
+              </w:rPr>
+              <w:t>Added Text and URL modes</w:t>
             </w:r>
           </w:p>
         </w:tc>
@@ -1793,7 +1860,7 @@
         </w:tc>
         <w:tc>
           <w:tcPr>
-            <w:tcW w:w="6835" w:type="dxa"/>
+            <w:tcW w:w="8280" w:type="dxa"/>
           </w:tcPr>
           <w:p>
             <w:pPr>
@@ -1817,15 +1884,7 @@
               <w:rPr>
                 <w:rFonts w:ascii="Arial" w:hAnsi="Arial" w:cs="Arial"/>
               </w:rPr>
-              <w:t xml:space="preserve"> (local endpoint</w:t>
-            </w:r>
-            <w:bookmarkStart w:id="0" w:name="_GoBack"/>
-            <w:bookmarkEnd w:id="0"/>
-            <w:r>
-              <w:rPr>
-                <w:rFonts w:ascii="Arial" w:hAnsi="Arial" w:cs="Arial"/>
-              </w:rPr>
-              <w:t>, no live version)</w:t>
+              <w:t xml:space="preserve"> (local endpoint, no live version)</w:t>
             </w:r>
           </w:p>
         </w:tc>
@@ -1843,9 +1902,9 @@
       </w:pPr>
     </w:p>
     <w:sectPr>
-      <w:headerReference w:type="default" r:id="rId8"/>
+      <w:headerReference w:type="default" r:id="rId9"/>
       <w:pgSz w:w="12240" w:h="15840"/>
-      <w:pgMar w:top="1440" w:right="1440" w:bottom="1440" w:left="1440" w:header="720" w:footer="720" w:gutter="0"/>
+      <w:pgMar w:top="720" w:right="720" w:bottom="720" w:left="720" w:header="720" w:footer="720" w:gutter="0"/>
       <w:cols w:space="720"/>
       <w:docGrid w:linePitch="360"/>
     </w:sectPr>
@@ -2427,6 +2486,7 @@
   <w:style w:type="paragraph" w:default="1" w:styleId="Normal">
     <w:name w:val="Normal"/>
     <w:qFormat/>
+    <w:rsid w:val="00753500"/>
   </w:style>
   <w:style w:type="character" w:default="1" w:styleId="DefaultParagraphFont">
     <w:name w:val="Default Paragraph Font"/>
@@ -2918,7 +2978,7 @@
 </file>
 
 <file path=customXml/itemProps1.xml><?xml version="1.0" encoding="utf-8"?>
-<ds:datastoreItem xmlns:ds="http://schemas.openxmlformats.org/officeDocument/2006/customXml" ds:itemID="{A010BDD0-1F48-4458-9A77-050D2A1837A4}">
+<ds:datastoreItem xmlns:ds="http://schemas.openxmlformats.org/officeDocument/2006/customXml" ds:itemID="{863ECBFD-FB10-423A-88D8-500936F52C38}">
   <ds:schemaRefs>
     <ds:schemaRef ds:uri="http://schemas.openxmlformats.org/officeDocument/2006/bibliography"/>
   </ds:schemaRefs>

</xml_diff>

<commit_message>
Changed endpoints to live server and modified naming conventions
</commit_message>
<xml_diff>
--- a/api_docs.docx
+++ b/api_docs.docx
@@ -81,8 +81,10 @@
           <w:b/>
           <w:u w:val="single"/>
         </w:rPr>
-        <w:t>2</w:t>
-      </w:r>
+        <w:t>3</w:t>
+      </w:r>
+      <w:bookmarkStart w:id="0" w:name="_GoBack"/>
+      <w:bookmarkEnd w:id="0"/>
     </w:p>
     <w:p>
       <w:pPr>
@@ -205,7 +207,7 @@
             <w:rStyle w:val="Hyperlink"/>
             <w:rFonts w:ascii="Courier New" w:hAnsi="Courier New" w:cs="Courier New"/>
           </w:rPr>
-          <w:t>http://127.0.0.1:5000/api/text/?text=</w:t>
+          <w:t>http://199.116.235.207:5000/medfact/text/?text=</w:t>
         </w:r>
       </w:hyperlink>
     </w:p>
@@ -224,7 +226,7 @@
           <w:color w:val="0070C0"/>
           <w:u w:val="single"/>
         </w:rPr>
-        <w:t>http://</w:t>
+        <w:t>http://199.116.235.207</w:t>
       </w:r>
       <w:r>
         <w:rPr>
@@ -232,7 +234,7 @@
           <w:color w:val="0070C0"/>
           <w:u w:val="single"/>
         </w:rPr>
-        <w:t>127.0.0.1:5000</w:t>
+        <w:t>:5000</w:t>
       </w:r>
       <w:r>
         <w:rPr>
@@ -248,7 +250,7 @@
           <w:color w:val="0070C0"/>
           <w:u w:val="single"/>
         </w:rPr>
-        <w:t>api/</w:t>
+        <w:t>medfact</w:t>
       </w:r>
       <w:r>
         <w:rPr>
@@ -256,7 +258,7 @@
           <w:color w:val="0070C0"/>
           <w:u w:val="single"/>
         </w:rPr>
-        <w:t>url</w:t>
+        <w:t>/url/</w:t>
       </w:r>
       <w:r>
         <w:rPr>
@@ -264,14 +266,6 @@
           <w:color w:val="0070C0"/>
           <w:u w:val="single"/>
         </w:rPr>
-        <w:t>/</w:t>
-      </w:r>
-      <w:r>
-        <w:rPr>
-          <w:rFonts w:ascii="Courier New" w:hAnsi="Courier New" w:cs="Courier New"/>
-          <w:color w:val="0070C0"/>
-          <w:u w:val="single"/>
-        </w:rPr>
         <w:t>?url=</w:t>
       </w:r>
     </w:p>
@@ -478,13 +472,7 @@
         <w:rPr>
           <w:rFonts w:ascii="Arial" w:hAnsi="Arial" w:cs="Arial"/>
         </w:rPr>
-        <w:t xml:space="preserve">The </w:t>
-      </w:r>
-      <w:r>
-        <w:rPr>
-          <w:rFonts w:ascii="Arial" w:hAnsi="Arial" w:cs="Arial"/>
-        </w:rPr>
-        <w:t xml:space="preserve">website address to inspect when using the </w:t>
+        <w:t xml:space="preserve">The website address to inspect when using the </w:t>
       </w:r>
       <w:r>
         <w:rPr>
@@ -612,7 +600,7 @@
           <w:color w:val="0070C0"/>
           <w:u w:val="single"/>
         </w:rPr>
-        <w:t>http://</w:t>
+        <w:t>http://199.116.235.207</w:t>
       </w:r>
       <w:r>
         <w:rPr>
@@ -620,7 +608,7 @@
           <w:color w:val="0070C0"/>
           <w:u w:val="single"/>
         </w:rPr>
-        <w:t>127.0.0.1:5000</w:t>
+        <w:t>:5000</w:t>
       </w:r>
       <w:r>
         <w:rPr>
@@ -636,7 +624,15 @@
           <w:color w:val="0070C0"/>
           <w:u w:val="single"/>
         </w:rPr>
-        <w:t>api/</w:t>
+        <w:t>medfact</w:t>
+      </w:r>
+      <w:r>
+        <w:rPr>
+          <w:rFonts w:ascii="Courier New" w:hAnsi="Courier New" w:cs="Courier New"/>
+          <w:color w:val="0070C0"/>
+          <w:u w:val="single"/>
+        </w:rPr>
+        <w:t>/</w:t>
       </w:r>
       <w:r>
         <w:rPr>
@@ -659,8 +655,6 @@
         </w:rPr>
         <w:t>?text=</w:t>
       </w:r>
-      <w:bookmarkStart w:id="0" w:name="_GoBack"/>
-      <w:bookmarkEnd w:id="0"/>
       <w:r>
         <w:rPr>
           <w:rStyle w:val="Hyperlink"/>
@@ -1749,6 +1743,62 @@
                 <w:b/>
               </w:rPr>
               <w:t>Changes</w:t>
+            </w:r>
+          </w:p>
+        </w:tc>
+      </w:tr>
+      <w:tr>
+        <w:tc>
+          <w:tcPr>
+            <w:tcW w:w="1130" w:type="dxa"/>
+          </w:tcPr>
+          <w:p>
+            <w:pPr>
+              <w:rPr>
+                <w:rFonts w:ascii="Arial" w:hAnsi="Arial" w:cs="Arial"/>
+              </w:rPr>
+            </w:pPr>
+            <w:r>
+              <w:rPr>
+                <w:rFonts w:ascii="Arial" w:hAnsi="Arial" w:cs="Arial"/>
+              </w:rPr>
+              <w:t>0.0.3</w:t>
+            </w:r>
+          </w:p>
+        </w:tc>
+        <w:tc>
+          <w:tcPr>
+            <w:tcW w:w="1385" w:type="dxa"/>
+          </w:tcPr>
+          <w:p>
+            <w:pPr>
+              <w:rPr>
+                <w:rFonts w:ascii="Arial" w:hAnsi="Arial" w:cs="Arial"/>
+              </w:rPr>
+            </w:pPr>
+            <w:r>
+              <w:rPr>
+                <w:rFonts w:ascii="Arial" w:hAnsi="Arial" w:cs="Arial"/>
+              </w:rPr>
+              <w:t>2019/10/20</w:t>
+            </w:r>
+          </w:p>
+        </w:tc>
+        <w:tc>
+          <w:tcPr>
+            <w:tcW w:w="8280" w:type="dxa"/>
+          </w:tcPr>
+          <w:p>
+            <w:pPr>
+              <w:rPr>
+                <w:rFonts w:ascii="Arial" w:hAnsi="Arial" w:cs="Arial"/>
+              </w:rPr>
+            </w:pPr>
+            <w:r>
+              <w:rPr>
+                <w:rFonts w:ascii="Arial" w:hAnsi="Arial" w:cs="Arial"/>
+              </w:rPr>
+              <w:t>Changed endpoints to live server and modified naming conventions</w:t>
             </w:r>
           </w:p>
         </w:tc>
@@ -2978,7 +3028,7 @@
 </file>
 
 <file path=customXml/itemProps1.xml><?xml version="1.0" encoding="utf-8"?>
-<ds:datastoreItem xmlns:ds="http://schemas.openxmlformats.org/officeDocument/2006/customXml" ds:itemID="{863ECBFD-FB10-423A-88D8-500936F52C38}">
+<ds:datastoreItem xmlns:ds="http://schemas.openxmlformats.org/officeDocument/2006/customXml" ds:itemID="{26B5EA01-EE6D-436B-96CA-45E5A10F7678}">
   <ds:schemaRefs>
     <ds:schemaRef ds:uri="http://schemas.openxmlformats.org/officeDocument/2006/bibliography"/>
   </ds:schemaRefs>

</xml_diff>

<commit_message>
Reverting version of API docs
</commit_message>
<xml_diff>
--- a/api_docs.docx
+++ b/api_docs.docx
@@ -11,13 +11,23 @@
           <w:u w:val="single"/>
         </w:rPr>
       </w:pPr>
-      <w:r>
-        <w:rPr>
-          <w:rFonts w:ascii="Arial" w:hAnsi="Arial" w:cs="Arial"/>
-          <w:b/>
-          <w:u w:val="single"/>
-        </w:rPr>
-        <w:t xml:space="preserve">MedFact </w:t>
+      <w:proofErr w:type="spellStart"/>
+      <w:r>
+        <w:rPr>
+          <w:rFonts w:ascii="Arial" w:hAnsi="Arial" w:cs="Arial"/>
+          <w:b/>
+          <w:u w:val="single"/>
+        </w:rPr>
+        <w:t>MedFact</w:t>
+      </w:r>
+      <w:proofErr w:type="spellEnd"/>
+      <w:r>
+        <w:rPr>
+          <w:rFonts w:ascii="Arial" w:hAnsi="Arial" w:cs="Arial"/>
+          <w:b/>
+          <w:u w:val="single"/>
+        </w:rPr>
+        <w:t xml:space="preserve"> </w:t>
       </w:r>
       <w:r>
         <w:rPr>
@@ -81,54 +91,60 @@
           <w:b/>
           <w:u w:val="single"/>
         </w:rPr>
-        <w:t>3</w:t>
+        <w:t>2</w:t>
+      </w:r>
+    </w:p>
+    <w:p>
+      <w:pPr>
+        <w:jc w:val="center"/>
+        <w:rPr>
+          <w:rFonts w:ascii="Arial" w:hAnsi="Arial" w:cs="Arial"/>
+          <w:b/>
+          <w:u w:val="single"/>
+        </w:rPr>
+      </w:pPr>
+    </w:p>
+    <w:p>
+      <w:pPr>
+        <w:rPr>
+          <w:rFonts w:ascii="Arial" w:hAnsi="Arial" w:cs="Arial"/>
+        </w:rPr>
+      </w:pPr>
+      <w:r>
+        <w:rPr>
+          <w:rFonts w:ascii="Arial" w:hAnsi="Arial" w:cs="Arial"/>
+          <w:b/>
+        </w:rPr>
+        <w:t>Description</w:t>
+      </w:r>
+      <w:r>
+        <w:rPr>
+          <w:rFonts w:ascii="Arial" w:hAnsi="Arial" w:cs="Arial"/>
+          <w:b/>
+        </w:rPr>
+        <w:t>:</w:t>
+      </w:r>
+    </w:p>
+    <w:p>
+      <w:pPr>
+        <w:ind w:firstLine="720"/>
+        <w:rPr>
+          <w:rFonts w:ascii="Arial" w:hAnsi="Arial" w:cs="Arial"/>
+        </w:rPr>
+      </w:pPr>
+      <w:r>
+        <w:rPr>
+          <w:rFonts w:ascii="Arial" w:hAnsi="Arial" w:cs="Arial"/>
+        </w:rPr>
+        <w:t>Computes veracity and readability metrics for a given text or website U</w:t>
       </w:r>
       <w:bookmarkStart w:id="0" w:name="_GoBack"/>
       <w:bookmarkEnd w:id="0"/>
-    </w:p>
-    <w:p>
-      <w:pPr>
-        <w:jc w:val="center"/>
-        <w:rPr>
-          <w:rFonts w:ascii="Arial" w:hAnsi="Arial" w:cs="Arial"/>
-          <w:b/>
-          <w:u w:val="single"/>
-        </w:rPr>
-      </w:pPr>
-    </w:p>
-    <w:p>
-      <w:pPr>
-        <w:rPr>
-          <w:rFonts w:ascii="Arial" w:hAnsi="Arial" w:cs="Arial"/>
-        </w:rPr>
-      </w:pPr>
-      <w:r>
-        <w:rPr>
-          <w:rFonts w:ascii="Arial" w:hAnsi="Arial" w:cs="Arial"/>
-          <w:b/>
-        </w:rPr>
-        <w:t>Description</w:t>
-      </w:r>
-      <w:r>
-        <w:rPr>
-          <w:rFonts w:ascii="Arial" w:hAnsi="Arial" w:cs="Arial"/>
-          <w:b/>
-        </w:rPr>
-        <w:t>:</w:t>
-      </w:r>
-    </w:p>
-    <w:p>
-      <w:pPr>
-        <w:ind w:firstLine="720"/>
-        <w:rPr>
-          <w:rFonts w:ascii="Arial" w:hAnsi="Arial" w:cs="Arial"/>
-        </w:rPr>
-      </w:pPr>
-      <w:r>
-        <w:rPr>
-          <w:rFonts w:ascii="Arial" w:hAnsi="Arial" w:cs="Arial"/>
-        </w:rPr>
-        <w:t>Computes veracity and readability metrics for a given text or website URL</w:t>
+      <w:r>
+        <w:rPr>
+          <w:rFonts w:ascii="Arial" w:hAnsi="Arial" w:cs="Arial"/>
+        </w:rPr>
+        <w:t>RL</w:t>
       </w:r>
     </w:p>
     <w:p>
@@ -207,7 +223,7 @@
             <w:rStyle w:val="Hyperlink"/>
             <w:rFonts w:ascii="Courier New" w:hAnsi="Courier New" w:cs="Courier New"/>
           </w:rPr>
-          <w:t>http://199.116.235.207:5000/medfact/text/?text=</w:t>
+          <w:t>http://127.0.0.1:5000/medfact/text/?text=</w:t>
         </w:r>
       </w:hyperlink>
     </w:p>
@@ -226,7 +242,10 @@
           <w:color w:val="0070C0"/>
           <w:u w:val="single"/>
         </w:rPr>
-        <w:t>http://199.116.235.207</w:t>
+        <w:t>http://</w:t>
+      </w:r>
+      <w:r>
+        <w:t xml:space="preserve"> </w:t>
       </w:r>
       <w:r>
         <w:rPr>
@@ -234,6 +253,14 @@
           <w:color w:val="0070C0"/>
           <w:u w:val="single"/>
         </w:rPr>
+        <w:t>127.0.0.1</w:t>
+      </w:r>
+      <w:r>
+        <w:rPr>
+          <w:rFonts w:ascii="Courier New" w:hAnsi="Courier New" w:cs="Courier New"/>
+          <w:color w:val="0070C0"/>
+          <w:u w:val="single"/>
+        </w:rPr>
         <w:t>:5000</w:t>
       </w:r>
       <w:r>
@@ -244,6 +271,7 @@
         </w:rPr>
         <w:t>/</w:t>
       </w:r>
+      <w:proofErr w:type="spellStart"/>
       <w:r>
         <w:rPr>
           <w:rFonts w:ascii="Courier New" w:hAnsi="Courier New" w:cs="Courier New"/>
@@ -252,21 +280,58 @@
         </w:rPr>
         <w:t>medfact</w:t>
       </w:r>
+      <w:proofErr w:type="spellEnd"/>
       <w:r>
         <w:rPr>
           <w:rFonts w:ascii="Courier New" w:hAnsi="Courier New" w:cs="Courier New"/>
           <w:color w:val="0070C0"/>
           <w:u w:val="single"/>
         </w:rPr>
-        <w:t>/url/</w:t>
-      </w:r>
+        <w:t>/</w:t>
+      </w:r>
+      <w:proofErr w:type="spellStart"/>
       <w:r>
         <w:rPr>
           <w:rFonts w:ascii="Courier New" w:hAnsi="Courier New" w:cs="Courier New"/>
           <w:color w:val="0070C0"/>
           <w:u w:val="single"/>
         </w:rPr>
-        <w:t>?url=</w:t>
+        <w:t>url</w:t>
+      </w:r>
+      <w:proofErr w:type="spellEnd"/>
+      <w:r>
+        <w:rPr>
+          <w:rFonts w:ascii="Courier New" w:hAnsi="Courier New" w:cs="Courier New"/>
+          <w:color w:val="0070C0"/>
+          <w:u w:val="single"/>
+        </w:rPr>
+        <w:t>/</w:t>
+      </w:r>
+      <w:r>
+        <w:rPr>
+          <w:rFonts w:ascii="Courier New" w:hAnsi="Courier New" w:cs="Courier New"/>
+          <w:color w:val="0070C0"/>
+          <w:u w:val="single"/>
+        </w:rPr>
+        <w:t>?</w:t>
+      </w:r>
+      <w:proofErr w:type="spellStart"/>
+      <w:r>
+        <w:rPr>
+          <w:rFonts w:ascii="Courier New" w:hAnsi="Courier New" w:cs="Courier New"/>
+          <w:color w:val="0070C0"/>
+          <w:u w:val="single"/>
+        </w:rPr>
+        <w:t>url</w:t>
+      </w:r>
+      <w:proofErr w:type="spellEnd"/>
+      <w:r>
+        <w:rPr>
+          <w:rFonts w:ascii="Courier New" w:hAnsi="Courier New" w:cs="Courier New"/>
+          <w:color w:val="0070C0"/>
+          <w:u w:val="single"/>
+        </w:rPr>
+        <w:t>=</w:t>
       </w:r>
     </w:p>
     <w:p>
@@ -390,6 +455,7 @@
           <w:u w:val="single"/>
         </w:rPr>
       </w:pPr>
+      <w:proofErr w:type="gramStart"/>
       <w:r>
         <w:rPr>
           <w:rFonts w:ascii="Courier New" w:hAnsi="Courier New" w:cs="Courier New"/>
@@ -398,6 +464,7 @@
         </w:rPr>
         <w:t>text</w:t>
       </w:r>
+      <w:proofErr w:type="gramEnd"/>
     </w:p>
     <w:p>
       <w:pPr>
@@ -451,6 +518,8 @@
           <w:u w:val="single"/>
         </w:rPr>
       </w:pPr>
+      <w:proofErr w:type="spellStart"/>
+      <w:proofErr w:type="gramStart"/>
       <w:r>
         <w:rPr>
           <w:rFonts w:ascii="Courier New" w:hAnsi="Courier New" w:cs="Courier New"/>
@@ -459,6 +528,8 @@
         </w:rPr>
         <w:t>url</w:t>
       </w:r>
+      <w:proofErr w:type="spellEnd"/>
+      <w:proofErr w:type="gramEnd"/>
     </w:p>
     <w:p>
       <w:pPr>
@@ -600,7 +671,10 @@
           <w:color w:val="0070C0"/>
           <w:u w:val="single"/>
         </w:rPr>
-        <w:t>http://199.116.235.207</w:t>
+        <w:t>http://</w:t>
+      </w:r>
+      <w:r>
+        <w:t xml:space="preserve"> </w:t>
       </w:r>
       <w:r>
         <w:rPr>
@@ -608,6 +682,14 @@
           <w:color w:val="0070C0"/>
           <w:u w:val="single"/>
         </w:rPr>
+        <w:t>127.0.0.1</w:t>
+      </w:r>
+      <w:r>
+        <w:rPr>
+          <w:rFonts w:ascii="Courier New" w:hAnsi="Courier New" w:cs="Courier New"/>
+          <w:color w:val="0070C0"/>
+          <w:u w:val="single"/>
+        </w:rPr>
         <w:t>:5000</w:t>
       </w:r>
       <w:r>
@@ -618,6 +700,7 @@
         </w:rPr>
         <w:t>/</w:t>
       </w:r>
+      <w:proofErr w:type="spellStart"/>
       <w:r>
         <w:rPr>
           <w:rFonts w:ascii="Courier New" w:hAnsi="Courier New" w:cs="Courier New"/>
@@ -626,6 +709,7 @@
         </w:rPr>
         <w:t>medfact</w:t>
       </w:r>
+      <w:proofErr w:type="spellEnd"/>
       <w:r>
         <w:rPr>
           <w:rFonts w:ascii="Courier New" w:hAnsi="Courier New" w:cs="Courier New"/>
@@ -1445,8 +1529,17 @@
           <w:rFonts w:ascii="Courier New" w:hAnsi="Courier New" w:cs="Courier New"/>
           <w:sz w:val="20"/>
         </w:rPr>
-        <w:t>Dale-Chall</w:t>
-      </w:r>
+        <w:t>Dale-</w:t>
+      </w:r>
+      <w:proofErr w:type="spellStart"/>
+      <w:r>
+        <w:rPr>
+          <w:rFonts w:ascii="Courier New" w:hAnsi="Courier New" w:cs="Courier New"/>
+          <w:sz w:val="20"/>
+        </w:rPr>
+        <w:t>Chall</w:t>
+      </w:r>
+      <w:proofErr w:type="spellEnd"/>
       <w:r>
         <w:rPr>
           <w:rFonts w:ascii="Courier New" w:hAnsi="Courier New" w:cs="Courier New"/>
@@ -1743,62 +1836,6 @@
                 <w:b/>
               </w:rPr>
               <w:t>Changes</w:t>
-            </w:r>
-          </w:p>
-        </w:tc>
-      </w:tr>
-      <w:tr>
-        <w:tc>
-          <w:tcPr>
-            <w:tcW w:w="1130" w:type="dxa"/>
-          </w:tcPr>
-          <w:p>
-            <w:pPr>
-              <w:rPr>
-                <w:rFonts w:ascii="Arial" w:hAnsi="Arial" w:cs="Arial"/>
-              </w:rPr>
-            </w:pPr>
-            <w:r>
-              <w:rPr>
-                <w:rFonts w:ascii="Arial" w:hAnsi="Arial" w:cs="Arial"/>
-              </w:rPr>
-              <w:t>0.0.3</w:t>
-            </w:r>
-          </w:p>
-        </w:tc>
-        <w:tc>
-          <w:tcPr>
-            <w:tcW w:w="1385" w:type="dxa"/>
-          </w:tcPr>
-          <w:p>
-            <w:pPr>
-              <w:rPr>
-                <w:rFonts w:ascii="Arial" w:hAnsi="Arial" w:cs="Arial"/>
-              </w:rPr>
-            </w:pPr>
-            <w:r>
-              <w:rPr>
-                <w:rFonts w:ascii="Arial" w:hAnsi="Arial" w:cs="Arial"/>
-              </w:rPr>
-              <w:t>2019/10/20</w:t>
-            </w:r>
-          </w:p>
-        </w:tc>
-        <w:tc>
-          <w:tcPr>
-            <w:tcW w:w="8280" w:type="dxa"/>
-          </w:tcPr>
-          <w:p>
-            <w:pPr>
-              <w:rPr>
-                <w:rFonts w:ascii="Arial" w:hAnsi="Arial" w:cs="Arial"/>
-              </w:rPr>
-            </w:pPr>
-            <w:r>
-              <w:rPr>
-                <w:rFonts w:ascii="Arial" w:hAnsi="Arial" w:cs="Arial"/>
-              </w:rPr>
-              <w:t>Changed endpoints to live server and modified naming conventions</w:t>
             </w:r>
           </w:p>
         </w:tc>
@@ -2541,7 +2578,6 @@
   <w:style w:type="character" w:default="1" w:styleId="DefaultParagraphFont">
     <w:name w:val="Default Paragraph Font"/>
     <w:uiPriority w:val="1"/>
-    <w:semiHidden/>
     <w:unhideWhenUsed/>
   </w:style>
   <w:style w:type="table" w:default="1" w:styleId="TableNormal">
@@ -3028,7 +3064,7 @@
 </file>
 
 <file path=customXml/itemProps1.xml><?xml version="1.0" encoding="utf-8"?>
-<ds:datastoreItem xmlns:ds="http://schemas.openxmlformats.org/officeDocument/2006/customXml" ds:itemID="{26B5EA01-EE6D-436B-96CA-45E5A10F7678}">
+<ds:datastoreItem xmlns:ds="http://schemas.openxmlformats.org/officeDocument/2006/customXml" ds:itemID="{C825BDE3-5F1E-4362-9327-F5A1747E9CC0}">
   <ds:schemaRefs>
     <ds:schemaRef ds:uri="http://schemas.openxmlformats.org/officeDocument/2006/bibliography"/>
   </ds:schemaRefs>

</xml_diff>